<commit_message>
Only thing left is max and min calculations
</commit_message>
<xml_diff>
--- a/solutions/SQL/SQL Table screenshots.docx
+++ b/solutions/SQL/SQL Table screenshots.docx
@@ -27,6 +27,16 @@
         <w:rPr>
           <w:b/>
           <w:bCs/>
+          <w:sz w:val="36"/>
+          <w:szCs w:val="36"/>
+        </w:rPr>
+      </w:pPr>
+    </w:p>
+    <w:p>
+      <w:pPr>
+        <w:rPr>
+          <w:b/>
+          <w:bCs/>
         </w:rPr>
       </w:pPr>
       <w:r>
@@ -49,6 +59,9 @@
     </w:p>
     <w:p>
       <w:r>
+        <w:rPr>
+          <w:noProof/>
+        </w:rPr>
         <w:drawing>
           <wp:inline distT="0" distB="0" distL="0" distR="0" wp14:anchorId="6A18FE74" wp14:editId="406EE4B2">
             <wp:extent cx="4718050" cy="3028104"/>
@@ -115,14 +128,14 @@
         <w:t>:</w:t>
       </w:r>
       <w:r>
-        <w:t xml:space="preserve"> </w:t>
-      </w:r>
-      <w:r>
-        <w:t>List first name, last name, and hire date for employees who were hired in 1986.</w:t>
-      </w:r>
-    </w:p>
-    <w:p>
-      <w:r>
+        <w:t xml:space="preserve"> List first name, last name, and hire date for employees who were hired in 1986.</w:t>
+      </w:r>
+    </w:p>
+    <w:p>
+      <w:r>
+        <w:rPr>
+          <w:noProof/>
+        </w:rPr>
         <w:lastRenderedPageBreak/>
         <w:drawing>
           <wp:inline distT="0" distB="0" distL="0" distR="0" wp14:anchorId="28534F9C" wp14:editId="0BDC1733">
@@ -266,15 +279,15 @@
         <w:t>Question 4</w:t>
       </w:r>
       <w:r>
-        <w:t xml:space="preserve">: </w:t>
-      </w:r>
-      <w:r>
-        <w:t>List the department of each employee with the following information: employee number, last name, first name, and department name.</w:t>
+        <w:t>: List the department of each employee with the following information: employee number, last name, first name, and department name.</w:t>
       </w:r>
     </w:p>
     <w:p/>
     <w:p>
       <w:r>
+        <w:rPr>
+          <w:noProof/>
+        </w:rPr>
         <w:drawing>
           <wp:inline distT="0" distB="0" distL="0" distR="0" wp14:anchorId="41A89763" wp14:editId="03111FB4">
             <wp:extent cx="3365500" cy="5669510"/>
@@ -423,10 +436,7 @@
         <w:t>:</w:t>
       </w:r>
       <w:r>
-        <w:t xml:space="preserve"> </w:t>
-      </w:r>
-      <w:r>
-        <w:t>List all employees in the Sales department, including their employee number, last name, first name, and department name.</w:t>
+        <w:t xml:space="preserve"> List all employees in the Sales department, including their employee number, last name, first name, and department name.</w:t>
       </w:r>
     </w:p>
     <w:p/>
@@ -513,16 +523,7 @@
           <w:szCs w:val="24"/>
           <w:lang w:eastAsia="en-GB"/>
         </w:rPr>
-        <w:t xml:space="preserve"> </w:t>
-      </w:r>
-      <w:r>
-        <w:rPr>
-          <w:rFonts w:ascii="Times New Roman" w:eastAsia="Times New Roman" w:hAnsi="Times New Roman" w:cs="Times New Roman"/>
-          <w:sz w:val="24"/>
-          <w:szCs w:val="24"/>
-          <w:lang w:eastAsia="en-GB"/>
-        </w:rPr>
-        <w:t>List all employees in the Sales and Development departments, including their employee number, last name, first name, and department name.</w:t>
+        <w:t xml:space="preserve"> List all employees in the Sales and Development departments, including their employee number, last name, first name, and department name.</w:t>
       </w:r>
     </w:p>
     <w:p/>
@@ -612,16 +613,7 @@
           <w:szCs w:val="24"/>
           <w:lang w:eastAsia="en-GB"/>
         </w:rPr>
-        <w:t xml:space="preserve"> </w:t>
-      </w:r>
-      <w:r>
-        <w:rPr>
-          <w:rFonts w:ascii="Times New Roman" w:eastAsia="Times New Roman" w:hAnsi="Times New Roman" w:cs="Times New Roman"/>
-          <w:sz w:val="24"/>
-          <w:szCs w:val="24"/>
-          <w:lang w:eastAsia="en-GB"/>
-        </w:rPr>
-        <w:t>In descending order, list the frequency count of employee last names, i.e., how many employees share each last name.</w:t>
+        <w:t xml:space="preserve"> In descending order, list the frequency count of employee last names, i.e., how many employees share each last name.</w:t>
       </w:r>
     </w:p>
     <w:p/>

</xml_diff>